<commit_message>
Fix the format bugs
</commit_message>
<xml_diff>
--- a/milestone-2/literature.docx
+++ b/milestone-2/literature.docx
@@ -1570,6 +1570,34 @@
     </w:p>
     <w:p>
       <w:pPr>
+        <w:pStyle w:val="ParaContinue"/>
+        <w:rPr>
+          <w:lang w:eastAsia="en-US"/>
+        </w:rPr>
+      </w:pPr>
+      <w:r>
+        <w:rPr>
+          <w:lang w:eastAsia="en-US"/>
+        </w:rPr>
+        <w:t xml:space="preserve">In addition, when constructing a hash table, you need to choose the appropriate data structure, and when choosing a </w:t>
+      </w:r>
+      <w:proofErr w:type="spellStart"/>
+      <w:r>
+        <w:rPr>
+          <w:lang w:eastAsia="en-US"/>
+        </w:rPr>
+        <w:t>chrod</w:t>
+      </w:r>
+      <w:proofErr w:type="spellEnd"/>
+      <w:r>
+        <w:rPr>
+          <w:lang w:eastAsia="en-US"/>
+        </w:rPr>
+        <w:t>, you need to concatenate the data to form a circular table, by also recording the routing table at each node to indicate the location of the next hop. In an ideal environment, we usually assume that nodes will be exited or added one by one, while in reality there are usually simultaneous exits and additions of nodes, which must not only take care of processing transfers, but also safely add new nodes, so this time after processing each node a single check of the node before processing new operations.</w:t>
+      </w:r>
+    </w:p>
+    <w:p>
+      <w:pPr>
         <w:pStyle w:val="ReferenceHead"/>
       </w:pPr>
       <w:r>

</xml_diff>